<commit_message>
Asset cleanup and edited documents
</commit_message>
<xml_diff>
--- a/README.docx
+++ b/README.docx
@@ -39,7 +39,21 @@
           <w:sz w:val="24"/>
           <w:szCs w:val="24"/>
         </w:rPr>
-        <w:t xml:space="preserve">The preliminary prototype is contained in </w:t>
+        <w:t xml:space="preserve">The </w:t>
+      </w:r>
+      <w:r>
+        <w:rPr>
+          <w:sz w:val="24"/>
+          <w:szCs w:val="24"/>
+        </w:rPr>
+        <w:t>final</w:t>
+      </w:r>
+      <w:r>
+        <w:rPr>
+          <w:sz w:val="24"/>
+          <w:szCs w:val="24"/>
+        </w:rPr>
+        <w:t xml:space="preserve"> prototype is contained in </w:t>
       </w:r>
       <w:r>
         <w:rPr>
@@ -69,49 +83,514 @@
           <w:szCs w:val="24"/>
         </w:rPr>
         <w:t>The controller used is the Bluetooth Universal controller, supplied by the Professor. Alternatively, a mouse + keyboard can be used for emulation.</w:t>
+      </w:r>
+    </w:p>
+    <w:p>
+      <w:pPr>
+        <w:rPr>
+          <w:sz w:val="24"/>
+          <w:szCs w:val="24"/>
+        </w:rPr>
+      </w:pPr>
+    </w:p>
+    <w:p>
+      <w:pPr>
+        <w:rPr>
+          <w:sz w:val="24"/>
+          <w:szCs w:val="24"/>
+          <w:u w:val="single"/>
+        </w:rPr>
+      </w:pPr>
+      <w:r>
+        <w:rPr>
+          <w:sz w:val="24"/>
+          <w:szCs w:val="24"/>
+          <w:u w:val="single"/>
+        </w:rPr>
+        <w:t>How to run the prototype</w:t>
+      </w:r>
+      <w:r>
+        <w:rPr>
+          <w:sz w:val="24"/>
+          <w:szCs w:val="24"/>
+          <w:u w:val="single"/>
+        </w:rPr>
+        <w:t>(Android)</w:t>
+      </w:r>
+      <w:r>
+        <w:rPr>
+          <w:sz w:val="24"/>
+          <w:szCs w:val="24"/>
+          <w:u w:val="single"/>
+        </w:rPr>
+        <w:t>:</w:t>
+      </w:r>
+    </w:p>
+    <w:p>
+      <w:pPr>
+        <w:pStyle w:val="ListParagraph"/>
+        <w:numPr>
+          <w:ilvl w:val="0"/>
+          <w:numId w:val="2"/>
+        </w:numPr>
+        <w:rPr>
+          <w:sz w:val="24"/>
+          <w:szCs w:val="24"/>
+        </w:rPr>
+      </w:pPr>
+      <w:r>
+        <w:rPr>
+          <w:sz w:val="24"/>
+          <w:szCs w:val="24"/>
+        </w:rPr>
+        <w:t>Using the android apk, install the application on an Android Device</w:t>
+      </w:r>
+    </w:p>
+    <w:p>
+      <w:pPr>
+        <w:pStyle w:val="ListParagraph"/>
+        <w:numPr>
+          <w:ilvl w:val="0"/>
+          <w:numId w:val="2"/>
+        </w:numPr>
+        <w:rPr>
+          <w:sz w:val="24"/>
+          <w:szCs w:val="24"/>
+        </w:rPr>
+      </w:pPr>
+      <w:r>
+        <w:rPr>
+          <w:sz w:val="24"/>
+          <w:szCs w:val="24"/>
+        </w:rPr>
+        <w:t>Open the application, which is named “Virtual Shopping Floor”, and put on headset and grasp</w:t>
+      </w:r>
+      <w:r>
+        <w:rPr>
+          <w:sz w:val="24"/>
+          <w:szCs w:val="24"/>
+        </w:rPr>
+        <w:t xml:space="preserve"> the</w:t>
+      </w:r>
+      <w:r>
+        <w:rPr>
+          <w:sz w:val="24"/>
+          <w:szCs w:val="24"/>
+        </w:rPr>
+        <w:t xml:space="preserve"> controller</w:t>
+      </w:r>
+    </w:p>
+    <w:p>
+      <w:pPr>
+        <w:pStyle w:val="ListParagraph"/>
+        <w:numPr>
+          <w:ilvl w:val="0"/>
+          <w:numId w:val="2"/>
+        </w:numPr>
+        <w:rPr>
+          <w:sz w:val="24"/>
+          <w:szCs w:val="24"/>
+        </w:rPr>
+      </w:pPr>
+      <w:r>
+        <w:rPr>
+          <w:sz w:val="24"/>
+          <w:szCs w:val="24"/>
+        </w:rPr>
+        <w:t>Explore and interact with the environment with the control scheme provided</w:t>
+      </w:r>
+    </w:p>
+    <w:p>
+      <w:pPr>
+        <w:rPr>
+          <w:sz w:val="24"/>
+          <w:szCs w:val="24"/>
+        </w:rPr>
+      </w:pPr>
+      <w:r>
+        <w:rPr>
+          <w:sz w:val="24"/>
+          <w:szCs w:val="24"/>
+          <w:u w:val="single"/>
+        </w:rPr>
+        <w:t>How to run the prototype(Development Environment):</w:t>
+      </w:r>
+    </w:p>
+    <w:p>
+      <w:pPr>
+        <w:pStyle w:val="ListParagraph"/>
+        <w:numPr>
+          <w:ilvl w:val="0"/>
+          <w:numId w:val="4"/>
+        </w:numPr>
+        <w:rPr>
+          <w:sz w:val="24"/>
+          <w:szCs w:val="24"/>
+        </w:rPr>
+      </w:pPr>
+      <w:r>
+        <w:rPr>
+          <w:sz w:val="24"/>
+          <w:szCs w:val="24"/>
+        </w:rPr>
+        <w:t>If running from the development environment, you will immediately start from where opening the android app will take you.</w:t>
+      </w:r>
+    </w:p>
+    <w:p>
+      <w:pPr>
+        <w:pStyle w:val="ListParagraph"/>
+        <w:numPr>
+          <w:ilvl w:val="0"/>
+          <w:numId w:val="4"/>
+        </w:numPr>
+        <w:rPr>
+          <w:sz w:val="24"/>
+          <w:szCs w:val="24"/>
+        </w:rPr>
+      </w:pPr>
+      <w:r>
+        <w:rPr>
+          <w:sz w:val="24"/>
+          <w:szCs w:val="24"/>
+        </w:rPr>
+        <w:t>Use alternate control scheme</w:t>
+      </w:r>
+    </w:p>
+    <w:p>
+      <w:pPr>
+        <w:rPr>
+          <w:sz w:val="24"/>
+          <w:szCs w:val="24"/>
+        </w:rPr>
+      </w:pPr>
+    </w:p>
+    <w:p>
+      <w:pPr>
+        <w:rPr>
+          <w:sz w:val="24"/>
+          <w:szCs w:val="24"/>
+          <w:u w:val="single"/>
+        </w:rPr>
+      </w:pPr>
+      <w:r>
+        <w:rPr>
+          <w:sz w:val="24"/>
+          <w:szCs w:val="24"/>
+          <w:u w:val="single"/>
+        </w:rPr>
+        <w:t>Interaction Techniques:</w:t>
+      </w:r>
+    </w:p>
+    <w:p>
+      <w:pPr>
+        <w:pStyle w:val="ListParagraph"/>
+        <w:numPr>
+          <w:ilvl w:val="0"/>
+          <w:numId w:val="3"/>
+        </w:numPr>
+        <w:rPr>
+          <w:sz w:val="24"/>
+          <w:szCs w:val="24"/>
+        </w:rPr>
+      </w:pPr>
+      <w:r>
+        <w:rPr>
+          <w:sz w:val="24"/>
+          <w:szCs w:val="24"/>
+        </w:rPr>
+        <w:t>Move around the environment</w:t>
+      </w:r>
+    </w:p>
+    <w:p>
+      <w:pPr>
+        <w:pStyle w:val="ListParagraph"/>
+        <w:numPr>
+          <w:ilvl w:val="1"/>
+          <w:numId w:val="3"/>
+        </w:numPr>
+        <w:rPr>
+          <w:sz w:val="24"/>
+          <w:szCs w:val="24"/>
+        </w:rPr>
+      </w:pPr>
+      <w:r>
+        <w:rPr>
+          <w:sz w:val="24"/>
+          <w:szCs w:val="24"/>
+        </w:rPr>
+        <w:t xml:space="preserve">Controls: </w:t>
+      </w:r>
+      <w:r>
+        <w:rPr>
+          <w:sz w:val="24"/>
+          <w:szCs w:val="24"/>
+        </w:rPr>
+        <w:t>Analog Stick</w:t>
+      </w:r>
+    </w:p>
+    <w:p>
+      <w:pPr>
+        <w:pStyle w:val="ListParagraph"/>
+        <w:numPr>
+          <w:ilvl w:val="1"/>
+          <w:numId w:val="3"/>
+        </w:numPr>
+        <w:rPr>
+          <w:sz w:val="24"/>
+          <w:szCs w:val="24"/>
+        </w:rPr>
+      </w:pPr>
+      <w:r>
+        <w:rPr>
+          <w:sz w:val="24"/>
+          <w:szCs w:val="24"/>
+        </w:rPr>
+        <w:t>Alternate controls: WASD</w:t>
+      </w:r>
+    </w:p>
+    <w:p>
+      <w:pPr>
+        <w:pStyle w:val="ListParagraph"/>
+        <w:numPr>
+          <w:ilvl w:val="0"/>
+          <w:numId w:val="3"/>
+        </w:numPr>
+        <w:rPr>
+          <w:sz w:val="24"/>
+          <w:szCs w:val="24"/>
+        </w:rPr>
+      </w:pPr>
+      <w:r>
+        <w:rPr>
+          <w:sz w:val="24"/>
+          <w:szCs w:val="24"/>
+        </w:rPr>
+        <w:t>Pick up/drop item</w:t>
+      </w:r>
+    </w:p>
+    <w:p>
+      <w:pPr>
+        <w:pStyle w:val="ListParagraph"/>
+        <w:numPr>
+          <w:ilvl w:val="1"/>
+          <w:numId w:val="3"/>
+        </w:numPr>
+        <w:rPr>
+          <w:sz w:val="24"/>
+          <w:szCs w:val="24"/>
+        </w:rPr>
+      </w:pPr>
+      <w:r>
+        <w:rPr>
+          <w:sz w:val="24"/>
+          <w:szCs w:val="24"/>
+        </w:rPr>
+        <w:t xml:space="preserve">Controls: </w:t>
+      </w:r>
+      <w:r>
+        <w:rPr>
+          <w:sz w:val="24"/>
+          <w:szCs w:val="24"/>
+        </w:rPr>
+        <w:t xml:space="preserve">When </w:t>
+      </w:r>
+      <w:r>
+        <w:rPr>
+          <w:sz w:val="24"/>
+          <w:szCs w:val="24"/>
+        </w:rPr>
+        <w:t>looking at</w:t>
+      </w:r>
+      <w:r>
+        <w:rPr>
+          <w:sz w:val="24"/>
+          <w:szCs w:val="24"/>
+        </w:rPr>
+        <w:t>/holding object, press the “Y” button</w:t>
+      </w:r>
+    </w:p>
+    <w:p>
+      <w:pPr>
+        <w:pStyle w:val="ListParagraph"/>
+        <w:numPr>
+          <w:ilvl w:val="1"/>
+          <w:numId w:val="3"/>
+        </w:numPr>
+        <w:rPr>
+          <w:sz w:val="24"/>
+          <w:szCs w:val="24"/>
+        </w:rPr>
+      </w:pPr>
+      <w:r>
+        <w:rPr>
+          <w:sz w:val="24"/>
+          <w:szCs w:val="24"/>
+        </w:rPr>
+        <w:t xml:space="preserve">Alternate controls: When </w:t>
+      </w:r>
+      <w:r>
+        <w:rPr>
+          <w:sz w:val="24"/>
+          <w:szCs w:val="24"/>
+        </w:rPr>
+        <w:t>looking at</w:t>
+      </w:r>
+      <w:r>
+        <w:rPr>
+          <w:sz w:val="24"/>
+          <w:szCs w:val="24"/>
+        </w:rPr>
+        <w:t>/holding object, press “Left Click”</w:t>
+      </w:r>
+    </w:p>
+    <w:p>
+      <w:pPr>
+        <w:pStyle w:val="ListParagraph"/>
+        <w:numPr>
+          <w:ilvl w:val="0"/>
+          <w:numId w:val="3"/>
+        </w:numPr>
+        <w:rPr>
+          <w:sz w:val="24"/>
+          <w:szCs w:val="24"/>
+        </w:rPr>
+      </w:pPr>
+      <w:r>
+        <w:rPr>
+          <w:sz w:val="24"/>
+          <w:szCs w:val="24"/>
+        </w:rPr>
+        <w:t>Rotate item</w:t>
+      </w:r>
+    </w:p>
+    <w:p>
+      <w:pPr>
+        <w:pStyle w:val="ListParagraph"/>
+        <w:numPr>
+          <w:ilvl w:val="1"/>
+          <w:numId w:val="3"/>
+        </w:numPr>
+        <w:rPr>
+          <w:sz w:val="24"/>
+          <w:szCs w:val="24"/>
+        </w:rPr>
+      </w:pPr>
+      <w:r>
+        <w:rPr>
+          <w:sz w:val="24"/>
+          <w:szCs w:val="24"/>
+        </w:rPr>
+        <w:t xml:space="preserve">Controls: </w:t>
+      </w:r>
+      <w:r>
+        <w:rPr>
+          <w:sz w:val="24"/>
+          <w:szCs w:val="24"/>
+        </w:rPr>
+        <w:t>Hold “OK” Trigger button, and move the analog stick</w:t>
+      </w:r>
+    </w:p>
+    <w:p>
+      <w:pPr>
+        <w:pStyle w:val="ListParagraph"/>
+        <w:numPr>
+          <w:ilvl w:val="1"/>
+          <w:numId w:val="3"/>
+        </w:numPr>
+        <w:rPr>
+          <w:sz w:val="24"/>
+          <w:szCs w:val="24"/>
+        </w:rPr>
+      </w:pPr>
+      <w:r>
+        <w:rPr>
+          <w:sz w:val="24"/>
+          <w:szCs w:val="24"/>
+        </w:rPr>
+        <w:t>Alternate controls: Hold “Right Click”, and move the mouse</w:t>
+      </w:r>
+    </w:p>
+    <w:p>
+      <w:pPr>
+        <w:pStyle w:val="ListParagraph"/>
+        <w:numPr>
+          <w:ilvl w:val="0"/>
+          <w:numId w:val="3"/>
+        </w:numPr>
+        <w:rPr>
+          <w:sz w:val="24"/>
+          <w:szCs w:val="24"/>
+        </w:rPr>
+      </w:pPr>
+      <w:r>
+        <w:rPr>
+          <w:sz w:val="24"/>
+          <w:szCs w:val="24"/>
+        </w:rPr>
+        <w:t>Add item to cart</w:t>
+      </w:r>
+    </w:p>
+    <w:p>
+      <w:pPr>
+        <w:pStyle w:val="ListParagraph"/>
+        <w:numPr>
+          <w:ilvl w:val="1"/>
+          <w:numId w:val="3"/>
+        </w:numPr>
+        <w:rPr>
+          <w:sz w:val="24"/>
+          <w:szCs w:val="24"/>
+        </w:rPr>
+      </w:pPr>
+      <w:r>
+        <w:rPr>
+          <w:sz w:val="24"/>
+          <w:szCs w:val="24"/>
+        </w:rPr>
+        <w:t xml:space="preserve">Controls: </w:t>
+      </w:r>
+      <w:r>
+        <w:rPr>
+          <w:sz w:val="24"/>
+          <w:szCs w:val="24"/>
+        </w:rPr>
+        <w:t>Use</w:t>
       </w:r>
       <w:bookmarkStart w:id="0" w:name="_GoBack"/>
       <w:bookmarkEnd w:id="0"/>
-    </w:p>
-    <w:p>
-      <w:pPr>
-        <w:rPr>
-          <w:sz w:val="24"/>
-          <w:szCs w:val="24"/>
-        </w:rPr>
-      </w:pPr>
-    </w:p>
-    <w:p>
-      <w:pPr>
-        <w:rPr>
-          <w:sz w:val="24"/>
-          <w:szCs w:val="24"/>
-          <w:u w:val="single"/>
-        </w:rPr>
-      </w:pPr>
-      <w:r>
-        <w:rPr>
-          <w:sz w:val="24"/>
-          <w:szCs w:val="24"/>
-          <w:u w:val="single"/>
-        </w:rPr>
-        <w:t>How to run the prototype</w:t>
-      </w:r>
-      <w:r>
-        <w:rPr>
-          <w:sz w:val="24"/>
-          <w:szCs w:val="24"/>
-          <w:u w:val="single"/>
-        </w:rPr>
-        <w:t>(Android)</w:t>
-      </w:r>
-      <w:r>
-        <w:rPr>
-          <w:sz w:val="24"/>
-          <w:szCs w:val="24"/>
-          <w:u w:val="single"/>
-        </w:rPr>
-        <w:t>:</w:t>
+      <w:r>
+        <w:rPr>
+          <w:sz w:val="24"/>
+          <w:szCs w:val="24"/>
+        </w:rPr>
+        <w:t xml:space="preserve"> drop item controls to drop item into the cart</w:t>
+      </w:r>
+    </w:p>
+    <w:p>
+      <w:pPr>
+        <w:pStyle w:val="ListParagraph"/>
+        <w:numPr>
+          <w:ilvl w:val="1"/>
+          <w:numId w:val="3"/>
+        </w:numPr>
+        <w:rPr>
+          <w:sz w:val="24"/>
+          <w:szCs w:val="24"/>
+        </w:rPr>
+      </w:pPr>
+      <w:r>
+        <w:rPr>
+          <w:sz w:val="24"/>
+          <w:szCs w:val="24"/>
+        </w:rPr>
+        <w:t xml:space="preserve">Alternate Controls: </w:t>
+      </w:r>
+      <w:r>
+        <w:rPr>
+          <w:sz w:val="24"/>
+          <w:szCs w:val="24"/>
+        </w:rPr>
+        <w:t>Use drop item controls to drop item into the cart</w:t>
       </w:r>
     </w:p>
     <w:p>
@@ -119,53 +598,145 @@
         <w:pStyle w:val="ListParagraph"/>
         <w:numPr>
           <w:ilvl w:val="0"/>
-          <w:numId w:val="2"/>
-        </w:numPr>
-        <w:rPr>
-          <w:sz w:val="24"/>
-          <w:szCs w:val="24"/>
-        </w:rPr>
-      </w:pPr>
-      <w:r>
-        <w:rPr>
-          <w:sz w:val="24"/>
-          <w:szCs w:val="24"/>
-        </w:rPr>
-        <w:t>Using the android apk, install the application on an Android Device</w:t>
-      </w:r>
+          <w:numId w:val="3"/>
+        </w:numPr>
+        <w:rPr>
+          <w:sz w:val="24"/>
+          <w:szCs w:val="24"/>
+        </w:rPr>
+      </w:pPr>
+      <w:r>
+        <w:rPr>
+          <w:sz w:val="24"/>
+          <w:szCs w:val="24"/>
+        </w:rPr>
+        <w:t>Open inventory list</w:t>
+      </w:r>
+    </w:p>
+    <w:p>
+      <w:pPr>
+        <w:pStyle w:val="ListParagraph"/>
+        <w:numPr>
+          <w:ilvl w:val="1"/>
+          <w:numId w:val="3"/>
+        </w:numPr>
+        <w:rPr>
+          <w:sz w:val="24"/>
+          <w:szCs w:val="24"/>
+        </w:rPr>
+      </w:pPr>
+      <w:r>
+        <w:rPr>
+          <w:sz w:val="24"/>
+          <w:szCs w:val="24"/>
+        </w:rPr>
+        <w:t xml:space="preserve">Controls: </w:t>
+      </w:r>
+      <w:r>
+        <w:rPr>
+          <w:sz w:val="24"/>
+          <w:szCs w:val="24"/>
+        </w:rPr>
+        <w:t>When not looking at item, press the “Y” button</w:t>
+      </w:r>
+    </w:p>
+    <w:p>
+      <w:pPr>
+        <w:pStyle w:val="ListParagraph"/>
+        <w:numPr>
+          <w:ilvl w:val="1"/>
+          <w:numId w:val="3"/>
+        </w:numPr>
+        <w:rPr>
+          <w:sz w:val="24"/>
+          <w:szCs w:val="24"/>
+        </w:rPr>
+      </w:pPr>
+      <w:r>
+        <w:rPr>
+          <w:sz w:val="24"/>
+          <w:szCs w:val="24"/>
+        </w:rPr>
+        <w:t>Alternate Controls: When not looking at item, press “Left Click”</w:t>
+      </w:r>
+    </w:p>
+    <w:p>
+      <w:pPr>
+        <w:pStyle w:val="ListParagraph"/>
+        <w:rPr>
+          <w:sz w:val="24"/>
+          <w:szCs w:val="24"/>
+        </w:rPr>
+      </w:pPr>
+    </w:p>
+    <w:p>
+      <w:pPr>
+        <w:pStyle w:val="ListParagraph"/>
+        <w:rPr>
+          <w:sz w:val="24"/>
+          <w:szCs w:val="24"/>
+        </w:rPr>
+      </w:pPr>
     </w:p>
     <w:p>
       <w:pPr>
         <w:pStyle w:val="ListParagraph"/>
         <w:numPr>
           <w:ilvl w:val="0"/>
-          <w:numId w:val="2"/>
-        </w:numPr>
-        <w:rPr>
-          <w:sz w:val="24"/>
-          <w:szCs w:val="24"/>
-        </w:rPr>
-      </w:pPr>
-      <w:r>
-        <w:rPr>
-          <w:sz w:val="24"/>
-          <w:szCs w:val="24"/>
-        </w:rPr>
-        <w:t>Open the application, which is named “Virtual Shopping Floor”, and put on headset and grasp</w:t>
-      </w:r>
-      <w:r>
-        <w:rPr>
-          <w:sz w:val="24"/>
-          <w:szCs w:val="24"/>
-        </w:rPr>
-        <w:t xml:space="preserve"> the</w:t>
-      </w:r>
-      <w:r>
-        <w:rPr>
-          <w:sz w:val="24"/>
-          <w:szCs w:val="24"/>
-        </w:rPr>
-        <w:t xml:space="preserve"> controller</w:t>
+          <w:numId w:val="3"/>
+        </w:numPr>
+        <w:rPr>
+          <w:sz w:val="24"/>
+          <w:szCs w:val="24"/>
+        </w:rPr>
+      </w:pPr>
+      <w:r>
+        <w:rPr>
+          <w:sz w:val="24"/>
+          <w:szCs w:val="24"/>
+        </w:rPr>
+        <w:lastRenderedPageBreak/>
+        <w:t>Pickup cart</w:t>
+      </w:r>
+    </w:p>
+    <w:p>
+      <w:pPr>
+        <w:pStyle w:val="ListParagraph"/>
+        <w:numPr>
+          <w:ilvl w:val="1"/>
+          <w:numId w:val="3"/>
+        </w:numPr>
+        <w:rPr>
+          <w:sz w:val="24"/>
+          <w:szCs w:val="24"/>
+        </w:rPr>
+      </w:pPr>
+      <w:r>
+        <w:rPr>
+          <w:sz w:val="24"/>
+          <w:szCs w:val="24"/>
+        </w:rPr>
+        <w:t>Controls: When looking at cart handle, press the “Y” button</w:t>
+      </w:r>
+    </w:p>
+    <w:p>
+      <w:pPr>
+        <w:pStyle w:val="ListParagraph"/>
+        <w:numPr>
+          <w:ilvl w:val="1"/>
+          <w:numId w:val="3"/>
+        </w:numPr>
+        <w:rPr>
+          <w:sz w:val="24"/>
+          <w:szCs w:val="24"/>
+        </w:rPr>
+      </w:pPr>
+      <w:r>
+        <w:rPr>
+          <w:sz w:val="24"/>
+          <w:szCs w:val="24"/>
+        </w:rPr>
+        <w:t>Alternate Controls: When looking at cart handle, press “Left Click”</w:t>
       </w:r>
     </w:p>
     <w:p>
@@ -173,120 +744,19 @@
         <w:pStyle w:val="ListParagraph"/>
         <w:numPr>
           <w:ilvl w:val="0"/>
-          <w:numId w:val="2"/>
-        </w:numPr>
-        <w:rPr>
-          <w:sz w:val="24"/>
-          <w:szCs w:val="24"/>
-        </w:rPr>
-      </w:pPr>
-      <w:r>
-        <w:rPr>
-          <w:sz w:val="24"/>
-          <w:szCs w:val="24"/>
-        </w:rPr>
-        <w:t>Explore and interact with the environment with the control scheme provided</w:t>
-      </w:r>
-    </w:p>
-    <w:p>
-      <w:pPr>
-        <w:rPr>
-          <w:sz w:val="24"/>
-          <w:szCs w:val="24"/>
-        </w:rPr>
-      </w:pPr>
-      <w:r>
-        <w:rPr>
-          <w:sz w:val="24"/>
-          <w:szCs w:val="24"/>
-          <w:u w:val="single"/>
-        </w:rPr>
-        <w:t>How to run the prototype(Development Environment):</w:t>
-      </w:r>
-    </w:p>
-    <w:p>
-      <w:pPr>
-        <w:pStyle w:val="ListParagraph"/>
-        <w:numPr>
-          <w:ilvl w:val="0"/>
-          <w:numId w:val="4"/>
-        </w:numPr>
-        <w:rPr>
-          <w:sz w:val="24"/>
-          <w:szCs w:val="24"/>
-        </w:rPr>
-      </w:pPr>
-      <w:r>
-        <w:rPr>
-          <w:sz w:val="24"/>
-          <w:szCs w:val="24"/>
-        </w:rPr>
-        <w:t>If running from the development environment, you will immediately start from where opening the android app will take you.</w:t>
-      </w:r>
-    </w:p>
-    <w:p>
-      <w:pPr>
-        <w:pStyle w:val="ListParagraph"/>
-        <w:numPr>
-          <w:ilvl w:val="0"/>
-          <w:numId w:val="4"/>
-        </w:numPr>
-        <w:rPr>
-          <w:sz w:val="24"/>
-          <w:szCs w:val="24"/>
-        </w:rPr>
-      </w:pPr>
-      <w:r>
-        <w:rPr>
-          <w:sz w:val="24"/>
-          <w:szCs w:val="24"/>
-        </w:rPr>
-        <w:t>Use alternate control scheme</w:t>
-      </w:r>
-    </w:p>
-    <w:p>
-      <w:pPr>
-        <w:rPr>
-          <w:sz w:val="24"/>
-          <w:szCs w:val="24"/>
-        </w:rPr>
-      </w:pPr>
-    </w:p>
-    <w:p>
-      <w:pPr>
-        <w:rPr>
-          <w:sz w:val="24"/>
-          <w:szCs w:val="24"/>
-          <w:u w:val="single"/>
-        </w:rPr>
-      </w:pPr>
-      <w:r>
-        <w:rPr>
-          <w:sz w:val="24"/>
-          <w:szCs w:val="24"/>
-          <w:u w:val="single"/>
-        </w:rPr>
-        <w:t>Interaction Techniques:</w:t>
-      </w:r>
-    </w:p>
-    <w:p>
-      <w:pPr>
-        <w:pStyle w:val="ListParagraph"/>
-        <w:numPr>
-          <w:ilvl w:val="0"/>
-          <w:numId w:val="3"/>
-        </w:numPr>
-        <w:rPr>
-          <w:sz w:val="24"/>
-          <w:szCs w:val="24"/>
-        </w:rPr>
-      </w:pPr>
-      <w:r>
-        <w:rPr>
-          <w:sz w:val="24"/>
-          <w:szCs w:val="24"/>
-        </w:rPr>
-        <w:t>Move around the environment</w:t>
+          <w:numId w:val="3"/>
+        </w:numPr>
+        <w:rPr>
+          <w:sz w:val="24"/>
+          <w:szCs w:val="24"/>
+        </w:rPr>
+      </w:pPr>
+      <w:r>
+        <w:rPr>
+          <w:sz w:val="24"/>
+          <w:szCs w:val="24"/>
+        </w:rPr>
+        <w:t>Checkout</w:t>
       </w:r>
     </w:p>
     <w:p>
@@ -306,14 +776,47 @@
           <w:sz w:val="24"/>
           <w:szCs w:val="24"/>
         </w:rPr>
-        <w:t xml:space="preserve">Controls: </w:t>
-      </w:r>
-      <w:r>
-        <w:rPr>
-          <w:sz w:val="24"/>
-          <w:szCs w:val="24"/>
-        </w:rPr>
-        <w:t>Analog Stick</w:t>
+        <w:t>Controls: When looking at a register, press the “Y” button</w:t>
+      </w:r>
+    </w:p>
+    <w:p>
+      <w:pPr>
+        <w:pStyle w:val="ListParagraph"/>
+        <w:numPr>
+          <w:ilvl w:val="2"/>
+          <w:numId w:val="3"/>
+        </w:numPr>
+        <w:rPr>
+          <w:sz w:val="24"/>
+          <w:szCs w:val="24"/>
+        </w:rPr>
+      </w:pPr>
+      <w:r>
+        <w:rPr>
+          <w:sz w:val="24"/>
+          <w:szCs w:val="24"/>
+        </w:rPr>
+        <w:t>To confirm: Press the “OK” button</w:t>
+      </w:r>
+    </w:p>
+    <w:p>
+      <w:pPr>
+        <w:pStyle w:val="ListParagraph"/>
+        <w:numPr>
+          <w:ilvl w:val="2"/>
+          <w:numId w:val="3"/>
+        </w:numPr>
+        <w:rPr>
+          <w:sz w:val="24"/>
+          <w:szCs w:val="24"/>
+        </w:rPr>
+      </w:pPr>
+      <w:r>
+        <w:rPr>
+          <w:sz w:val="24"/>
+          <w:szCs w:val="24"/>
+        </w:rPr>
+        <w:t>To cancel: Press the “X” button</w:t>
       </w:r>
     </w:p>
     <w:p>
@@ -333,303 +836,47 @@
           <w:sz w:val="24"/>
           <w:szCs w:val="24"/>
         </w:rPr>
-        <w:t>Alternate controls: WASD</w:t>
-      </w:r>
-    </w:p>
-    <w:p>
-      <w:pPr>
-        <w:pStyle w:val="ListParagraph"/>
-        <w:numPr>
-          <w:ilvl w:val="0"/>
-          <w:numId w:val="3"/>
-        </w:numPr>
-        <w:rPr>
-          <w:sz w:val="24"/>
-          <w:szCs w:val="24"/>
-        </w:rPr>
-      </w:pPr>
-      <w:r>
-        <w:rPr>
-          <w:sz w:val="24"/>
-          <w:szCs w:val="24"/>
-        </w:rPr>
-        <w:t>Pick up/drop item</w:t>
-      </w:r>
-    </w:p>
-    <w:p>
-      <w:pPr>
-        <w:pStyle w:val="ListParagraph"/>
-        <w:numPr>
-          <w:ilvl w:val="1"/>
-          <w:numId w:val="3"/>
-        </w:numPr>
-        <w:rPr>
-          <w:sz w:val="24"/>
-          <w:szCs w:val="24"/>
-        </w:rPr>
-      </w:pPr>
-      <w:r>
-        <w:rPr>
-          <w:sz w:val="24"/>
-          <w:szCs w:val="24"/>
-        </w:rPr>
-        <w:t xml:space="preserve">Controls: </w:t>
-      </w:r>
-      <w:r>
-        <w:rPr>
-          <w:sz w:val="24"/>
-          <w:szCs w:val="24"/>
-        </w:rPr>
-        <w:t xml:space="preserve">When </w:t>
-      </w:r>
-      <w:r>
-        <w:rPr>
-          <w:sz w:val="24"/>
-          <w:szCs w:val="24"/>
-        </w:rPr>
-        <w:t>looking at</w:t>
-      </w:r>
-      <w:r>
-        <w:rPr>
-          <w:sz w:val="24"/>
-          <w:szCs w:val="24"/>
-        </w:rPr>
-        <w:t>/holding object, press the “Y” button</w:t>
-      </w:r>
-    </w:p>
-    <w:p>
-      <w:pPr>
-        <w:pStyle w:val="ListParagraph"/>
-        <w:numPr>
-          <w:ilvl w:val="1"/>
-          <w:numId w:val="3"/>
-        </w:numPr>
-        <w:rPr>
-          <w:sz w:val="24"/>
-          <w:szCs w:val="24"/>
-        </w:rPr>
-      </w:pPr>
-      <w:r>
-        <w:rPr>
-          <w:sz w:val="24"/>
-          <w:szCs w:val="24"/>
-        </w:rPr>
-        <w:t xml:space="preserve">Alternate controls: When </w:t>
-      </w:r>
-      <w:r>
-        <w:rPr>
-          <w:sz w:val="24"/>
-          <w:szCs w:val="24"/>
-        </w:rPr>
-        <w:t>looking at</w:t>
-      </w:r>
-      <w:r>
-        <w:rPr>
-          <w:sz w:val="24"/>
-          <w:szCs w:val="24"/>
-        </w:rPr>
-        <w:t>/holding object, press “Left Click”</w:t>
-      </w:r>
-    </w:p>
-    <w:p>
-      <w:pPr>
-        <w:pStyle w:val="ListParagraph"/>
-        <w:numPr>
-          <w:ilvl w:val="0"/>
-          <w:numId w:val="3"/>
-        </w:numPr>
-        <w:rPr>
-          <w:sz w:val="24"/>
-          <w:szCs w:val="24"/>
-        </w:rPr>
-      </w:pPr>
-      <w:r>
-        <w:rPr>
-          <w:sz w:val="24"/>
-          <w:szCs w:val="24"/>
-        </w:rPr>
-        <w:t>Rotate item</w:t>
-      </w:r>
-    </w:p>
-    <w:p>
-      <w:pPr>
-        <w:pStyle w:val="ListParagraph"/>
-        <w:numPr>
-          <w:ilvl w:val="1"/>
-          <w:numId w:val="3"/>
-        </w:numPr>
-        <w:rPr>
-          <w:sz w:val="24"/>
-          <w:szCs w:val="24"/>
-        </w:rPr>
-      </w:pPr>
-      <w:r>
-        <w:rPr>
-          <w:sz w:val="24"/>
-          <w:szCs w:val="24"/>
-        </w:rPr>
-        <w:t xml:space="preserve">Controls: </w:t>
-      </w:r>
-      <w:r>
-        <w:rPr>
-          <w:sz w:val="24"/>
-          <w:szCs w:val="24"/>
-        </w:rPr>
-        <w:t>Hold “OK” Trigger button, and move the analog stick</w:t>
-      </w:r>
-    </w:p>
-    <w:p>
-      <w:pPr>
-        <w:pStyle w:val="ListParagraph"/>
-        <w:numPr>
-          <w:ilvl w:val="1"/>
-          <w:numId w:val="3"/>
-        </w:numPr>
-        <w:rPr>
-          <w:sz w:val="24"/>
-          <w:szCs w:val="24"/>
-        </w:rPr>
-      </w:pPr>
-      <w:r>
-        <w:rPr>
-          <w:sz w:val="24"/>
-          <w:szCs w:val="24"/>
-        </w:rPr>
-        <w:t>Alternate controls: Hold “Right Click”, and move the mouse</w:t>
-      </w:r>
-    </w:p>
-    <w:p>
-      <w:pPr>
-        <w:pStyle w:val="ListParagraph"/>
-        <w:numPr>
-          <w:ilvl w:val="0"/>
-          <w:numId w:val="3"/>
-        </w:numPr>
-        <w:rPr>
-          <w:sz w:val="24"/>
-          <w:szCs w:val="24"/>
-        </w:rPr>
-      </w:pPr>
-      <w:r>
-        <w:rPr>
-          <w:sz w:val="24"/>
-          <w:szCs w:val="24"/>
-        </w:rPr>
-        <w:t>Add item to cart</w:t>
-      </w:r>
-    </w:p>
-    <w:p>
-      <w:pPr>
-        <w:pStyle w:val="ListParagraph"/>
-        <w:numPr>
-          <w:ilvl w:val="1"/>
-          <w:numId w:val="3"/>
-        </w:numPr>
-        <w:rPr>
-          <w:sz w:val="24"/>
-          <w:szCs w:val="24"/>
-        </w:rPr>
-      </w:pPr>
-      <w:r>
-        <w:rPr>
-          <w:sz w:val="24"/>
-          <w:szCs w:val="24"/>
-        </w:rPr>
-        <w:t xml:space="preserve">Controls: </w:t>
-      </w:r>
-      <w:r>
-        <w:rPr>
-          <w:sz w:val="24"/>
-          <w:szCs w:val="24"/>
-        </w:rPr>
-        <w:t>When holding item, press the “X” Button</w:t>
-      </w:r>
-    </w:p>
-    <w:p>
-      <w:pPr>
-        <w:pStyle w:val="ListParagraph"/>
-        <w:numPr>
-          <w:ilvl w:val="1"/>
-          <w:numId w:val="3"/>
-        </w:numPr>
-        <w:rPr>
-          <w:sz w:val="24"/>
-          <w:szCs w:val="24"/>
-        </w:rPr>
-      </w:pPr>
-      <w:r>
-        <w:rPr>
-          <w:sz w:val="24"/>
-          <w:szCs w:val="24"/>
-        </w:rPr>
-        <w:t>Alternate Controls: When holding item, press “Shift”</w:t>
-      </w:r>
-    </w:p>
-    <w:p>
-      <w:pPr>
-        <w:pStyle w:val="ListParagraph"/>
-        <w:numPr>
-          <w:ilvl w:val="0"/>
-          <w:numId w:val="3"/>
-        </w:numPr>
-        <w:rPr>
-          <w:sz w:val="24"/>
-          <w:szCs w:val="24"/>
-        </w:rPr>
-      </w:pPr>
-      <w:r>
-        <w:rPr>
-          <w:sz w:val="24"/>
-          <w:szCs w:val="24"/>
-        </w:rPr>
-        <w:t>Open inventory list</w:t>
-      </w:r>
-    </w:p>
-    <w:p>
-      <w:pPr>
-        <w:pStyle w:val="ListParagraph"/>
-        <w:numPr>
-          <w:ilvl w:val="1"/>
-          <w:numId w:val="3"/>
-        </w:numPr>
-        <w:rPr>
-          <w:sz w:val="24"/>
-          <w:szCs w:val="24"/>
-        </w:rPr>
-      </w:pPr>
-      <w:r>
-        <w:rPr>
-          <w:sz w:val="24"/>
-          <w:szCs w:val="24"/>
-        </w:rPr>
-        <w:t xml:space="preserve">Controls: </w:t>
-      </w:r>
-      <w:r>
-        <w:rPr>
-          <w:sz w:val="24"/>
-          <w:szCs w:val="24"/>
-        </w:rPr>
-        <w:t>When not looking at item, press the “Y” button</w:t>
-      </w:r>
-    </w:p>
-    <w:p>
-      <w:pPr>
-        <w:pStyle w:val="ListParagraph"/>
-        <w:numPr>
-          <w:ilvl w:val="1"/>
-          <w:numId w:val="3"/>
-        </w:numPr>
-        <w:rPr>
-          <w:sz w:val="24"/>
-          <w:szCs w:val="24"/>
-        </w:rPr>
-      </w:pPr>
-      <w:r>
-        <w:rPr>
-          <w:sz w:val="24"/>
-          <w:szCs w:val="24"/>
-        </w:rPr>
-        <w:t>Alternate Controls: When not looking at item, press “Left Click”</w:t>
+        <w:t>Alternate Controls: When looking at a register, press “Left Click”</w:t>
+      </w:r>
+    </w:p>
+    <w:p>
+      <w:pPr>
+        <w:pStyle w:val="ListParagraph"/>
+        <w:numPr>
+          <w:ilvl w:val="2"/>
+          <w:numId w:val="3"/>
+        </w:numPr>
+        <w:rPr>
+          <w:sz w:val="24"/>
+          <w:szCs w:val="24"/>
+        </w:rPr>
+      </w:pPr>
+      <w:r>
+        <w:rPr>
+          <w:sz w:val="24"/>
+          <w:szCs w:val="24"/>
+        </w:rPr>
+        <w:t>To confirm: Press “Right Click”</w:t>
+      </w:r>
+    </w:p>
+    <w:p>
+      <w:pPr>
+        <w:pStyle w:val="ListParagraph"/>
+        <w:numPr>
+          <w:ilvl w:val="2"/>
+          <w:numId w:val="3"/>
+        </w:numPr>
+        <w:rPr>
+          <w:sz w:val="24"/>
+          <w:szCs w:val="24"/>
+        </w:rPr>
+      </w:pPr>
+      <w:r>
+        <w:rPr>
+          <w:sz w:val="24"/>
+          <w:szCs w:val="24"/>
+        </w:rPr>
+        <w:t>To cancel: Press “Shift”</w:t>
       </w:r>
     </w:p>
     <w:sectPr>
@@ -1011,7 +1258,7 @@
         <w:rFonts w:ascii="Courier New" w:hAnsi="Courier New" w:cs="Courier New" w:hint="default"/>
       </w:rPr>
     </w:lvl>
-    <w:lvl w:ilvl="2" w:tplc="04090005" w:tentative="1">
+    <w:lvl w:ilvl="2" w:tplc="04090005">
       <w:start w:val="1"/>
       <w:numFmt w:val="bullet"/>
       <w:lvlText w:val=""/>

</xml_diff>